<commit_message>
Documentos da Sprint atualizados
</commit_message>
<xml_diff>
--- a/Sprint-7/Reunioes.docx
+++ b/Sprint-7/Reunioes.docx
@@ -103,7 +103,7 @@
           <w:sz w:val="24"/>
           <w:szCs w:val="24"/>
         </w:rPr>
-        <w:t>REUNIÃO I (25</w:t>
+        <w:t>REUNIÃO I (01</w:t>
       </w:r>
       <w:r>
         <w:rPr>
@@ -112,7 +112,25 @@
           <w:sz w:val="24"/>
           <w:szCs w:val="24"/>
         </w:rPr>
-        <w:t>/10)</w:t>
+        <w:t>/1</w:t>
+      </w:r>
+      <w:r>
+        <w:rPr>
+          <w:b/>
+          <w:color w:val="5B9BD5"/>
+          <w:sz w:val="24"/>
+          <w:szCs w:val="24"/>
+        </w:rPr>
+        <w:t>1</w:t>
+      </w:r>
+      <w:r>
+        <w:rPr>
+          <w:b/>
+          <w:color w:val="5B9BD5"/>
+          <w:sz w:val="24"/>
+          <w:szCs w:val="24"/>
+        </w:rPr>
+        <w:t>)</w:t>
       </w:r>
     </w:p>
     <w:p>
@@ -355,21 +373,7 @@
               <w:rPr>
                 <w:b/>
               </w:rPr>
-              <w:t xml:space="preserve">Criar </w:t>
-            </w:r>
-            <w:proofErr w:type="spellStart"/>
-            <w:r>
-              <w:rPr>
-                <w:b/>
-              </w:rPr>
-              <w:t>model</w:t>
-            </w:r>
-            <w:proofErr w:type="spellEnd"/>
-            <w:r>
-              <w:rPr>
-                <w:b/>
-              </w:rPr>
-              <w:t xml:space="preserve"> Adoção</w:t>
+              <w:t>Atualizar levantamento de Requisitos</w:t>
             </w:r>
           </w:p>
         </w:tc>
@@ -618,12 +622,6 @@
                 <w:b/>
               </w:rPr>
             </w:pPr>
-            <w:r>
-              <w:rPr>
-                <w:b/>
-              </w:rPr>
-              <w:t>Retirei componentes não funcionais e desnecessários do sistema.</w:t>
-            </w:r>
           </w:p>
         </w:tc>
       </w:tr>
@@ -690,26 +688,6 @@
                 <w:b/>
               </w:rPr>
             </w:pPr>
-            <w:r>
-              <w:rPr>
-                <w:b/>
-              </w:rPr>
-              <w:t xml:space="preserve">Implementar </w:t>
-            </w:r>
-            <w:proofErr w:type="spellStart"/>
-            <w:r>
-              <w:rPr>
-                <w:b/>
-              </w:rPr>
-              <w:t>JList</w:t>
-            </w:r>
-            <w:proofErr w:type="spellEnd"/>
-            <w:r>
-              <w:rPr>
-                <w:b/>
-              </w:rPr>
-              <w:t xml:space="preserve"> na Listagem dos Animais.</w:t>
-            </w:r>
           </w:p>
         </w:tc>
       </w:tr>
@@ -809,7 +787,34 @@
           <w:sz w:val="24"/>
           <w:szCs w:val="24"/>
         </w:rPr>
-        <w:t>REUNIÃO II (26/10)</w:t>
+        <w:t>REUNIÃO II (02</w:t>
+      </w:r>
+      <w:r>
+        <w:rPr>
+          <w:b/>
+          <w:color w:val="5B9BD5"/>
+          <w:sz w:val="24"/>
+          <w:szCs w:val="24"/>
+        </w:rPr>
+        <w:t>/1</w:t>
+      </w:r>
+      <w:r>
+        <w:rPr>
+          <w:b/>
+          <w:color w:val="5B9BD5"/>
+          <w:sz w:val="24"/>
+          <w:szCs w:val="24"/>
+        </w:rPr>
+        <w:t>1</w:t>
+      </w:r>
+      <w:r>
+        <w:rPr>
+          <w:b/>
+          <w:color w:val="5B9BD5"/>
+          <w:sz w:val="24"/>
+          <w:szCs w:val="24"/>
+        </w:rPr>
+        <w:t>)</w:t>
       </w:r>
     </w:p>
     <w:p>
@@ -980,21 +985,13 @@
               <w:rPr>
                 <w:b/>
               </w:rPr>
-              <w:t xml:space="preserve">Criação do </w:t>
-            </w:r>
-            <w:proofErr w:type="spellStart"/>
-            <w:r>
-              <w:rPr>
-                <w:b/>
-              </w:rPr>
-              <w:t>model</w:t>
-            </w:r>
-            <w:proofErr w:type="spellEnd"/>
-            <w:r>
-              <w:rPr>
-                <w:b/>
-              </w:rPr>
-              <w:t xml:space="preserve"> adoção</w:t>
+              <w:t>Atualização</w:t>
+            </w:r>
+            <w:r>
+              <w:rPr>
+                <w:b/>
+              </w:rPr>
+              <w:t xml:space="preserve"> levantamento de Requisitos</w:t>
             </w:r>
           </w:p>
         </w:tc>
@@ -1066,21 +1063,7 @@
               <w:rPr>
                 <w:b/>
               </w:rPr>
-              <w:t xml:space="preserve">Criar </w:t>
-            </w:r>
-            <w:proofErr w:type="spellStart"/>
-            <w:r>
-              <w:rPr>
-                <w:b/>
-              </w:rPr>
-              <w:t>view</w:t>
-            </w:r>
-            <w:proofErr w:type="spellEnd"/>
-            <w:r>
-              <w:rPr>
-                <w:b/>
-              </w:rPr>
-              <w:t xml:space="preserve"> externa dos animais</w:t>
+              <w:t>Atualizar Caso de uso</w:t>
             </w:r>
           </w:p>
         </w:tc>
@@ -1297,7 +1280,6 @@
                 <w:sz w:val="24"/>
                 <w:szCs w:val="24"/>
               </w:rPr>
-              <w:lastRenderedPageBreak/>
               <w:t>O que foi feito?</w:t>
             </w:r>
           </w:p>
@@ -1330,40 +1312,6 @@
                 <w:b/>
               </w:rPr>
             </w:pPr>
-            <w:r>
-              <w:rPr>
-                <w:b/>
-              </w:rPr>
-              <w:t xml:space="preserve">Criei a Classe </w:t>
-            </w:r>
-            <w:proofErr w:type="spellStart"/>
-            <w:r>
-              <w:rPr>
-                <w:b/>
-              </w:rPr>
-              <w:t>ListaAnimais</w:t>
-            </w:r>
-            <w:proofErr w:type="spellEnd"/>
-            <w:r>
-              <w:rPr>
-                <w:b/>
-              </w:rPr>
-              <w:t xml:space="preserve"> que implementa uma </w:t>
-            </w:r>
-            <w:proofErr w:type="spellStart"/>
-            <w:r>
-              <w:rPr>
-                <w:b/>
-              </w:rPr>
-              <w:t>JList</w:t>
-            </w:r>
-            <w:proofErr w:type="spellEnd"/>
-            <w:r>
-              <w:rPr>
-                <w:b/>
-              </w:rPr>
-              <w:t>.</w:t>
-            </w:r>
           </w:p>
         </w:tc>
       </w:tr>
@@ -1398,6 +1346,7 @@
                 <w:sz w:val="24"/>
                 <w:szCs w:val="24"/>
               </w:rPr>
+              <w:lastRenderedPageBreak/>
               <w:t>O que pretende fazer?</w:t>
             </w:r>
           </w:p>
@@ -1430,40 +1379,6 @@
                 <w:b/>
               </w:rPr>
             </w:pPr>
-            <w:r>
-              <w:rPr>
-                <w:b/>
-              </w:rPr>
-              <w:t xml:space="preserve">Criar Classe </w:t>
-            </w:r>
-            <w:proofErr w:type="spellStart"/>
-            <w:r>
-              <w:rPr>
-                <w:b/>
-              </w:rPr>
-              <w:t>AnimalRenderer</w:t>
-            </w:r>
-            <w:proofErr w:type="spellEnd"/>
-            <w:r>
-              <w:rPr>
-                <w:b/>
-              </w:rPr>
-              <w:t xml:space="preserve"> e implementar Interface </w:t>
-            </w:r>
-            <w:proofErr w:type="spellStart"/>
-            <w:r>
-              <w:rPr>
-                <w:b/>
-              </w:rPr>
-              <w:t>ListCellRenderer</w:t>
-            </w:r>
-            <w:proofErr w:type="spellEnd"/>
-            <w:r>
-              <w:rPr>
-                <w:b/>
-              </w:rPr>
-              <w:t>.</w:t>
-            </w:r>
           </w:p>
         </w:tc>
       </w:tr>
@@ -1563,7 +1478,34 @@
           <w:sz w:val="24"/>
           <w:szCs w:val="24"/>
         </w:rPr>
-        <w:t>REUNIÃO III (27/10)</w:t>
+        <w:t>REUNIÃO III (03</w:t>
+      </w:r>
+      <w:r>
+        <w:rPr>
+          <w:b/>
+          <w:color w:val="5B9BD5"/>
+          <w:sz w:val="24"/>
+          <w:szCs w:val="24"/>
+        </w:rPr>
+        <w:t>/1</w:t>
+      </w:r>
+      <w:r>
+        <w:rPr>
+          <w:b/>
+          <w:color w:val="5B9BD5"/>
+          <w:sz w:val="24"/>
+          <w:szCs w:val="24"/>
+        </w:rPr>
+        <w:t>1</w:t>
+      </w:r>
+      <w:r>
+        <w:rPr>
+          <w:b/>
+          <w:color w:val="5B9BD5"/>
+          <w:sz w:val="24"/>
+          <w:szCs w:val="24"/>
+        </w:rPr>
+        <w:t>)</w:t>
       </w:r>
     </w:p>
     <w:p>
@@ -1734,35 +1676,13 @@
               <w:rPr>
                 <w:b/>
               </w:rPr>
-              <w:t xml:space="preserve">Criação da </w:t>
-            </w:r>
-            <w:proofErr w:type="spellStart"/>
-            <w:r>
-              <w:rPr>
-                <w:b/>
-              </w:rPr>
-              <w:t>view</w:t>
-            </w:r>
-            <w:proofErr w:type="spellEnd"/>
-            <w:r>
-              <w:rPr>
-                <w:b/>
-              </w:rPr>
-              <w:t xml:space="preserve"> </w:t>
-            </w:r>
-            <w:proofErr w:type="spellStart"/>
-            <w:r>
-              <w:rPr>
-                <w:b/>
-              </w:rPr>
-              <w:t>extena</w:t>
-            </w:r>
-            <w:proofErr w:type="spellEnd"/>
-            <w:r>
-              <w:rPr>
-                <w:b/>
-              </w:rPr>
-              <w:t xml:space="preserve"> dos animais</w:t>
+              <w:t>Atualização</w:t>
+            </w:r>
+            <w:r>
+              <w:rPr>
+                <w:b/>
+              </w:rPr>
+              <w:t xml:space="preserve"> Caso de uso</w:t>
             </w:r>
           </w:p>
         </w:tc>
@@ -1834,22 +1754,16 @@
               <w:rPr>
                 <w:b/>
               </w:rPr>
-              <w:t xml:space="preserve">Criar </w:t>
+              <w:t xml:space="preserve">Atualizar Classes </w:t>
             </w:r>
             <w:proofErr w:type="spellStart"/>
             <w:r>
               <w:rPr>
                 <w:b/>
               </w:rPr>
-              <w:t>controller</w:t>
+              <w:t>View</w:t>
             </w:r>
             <w:proofErr w:type="spellEnd"/>
-            <w:r>
-              <w:rPr>
-                <w:b/>
-              </w:rPr>
-              <w:t xml:space="preserve"> formulário de adoção</w:t>
-            </w:r>
           </w:p>
         </w:tc>
       </w:tr>
@@ -2097,54 +2011,6 @@
                 <w:b/>
               </w:rPr>
             </w:pPr>
-            <w:r>
-              <w:rPr>
-                <w:b/>
-              </w:rPr>
-              <w:t xml:space="preserve">Criei a Classe </w:t>
-            </w:r>
-            <w:proofErr w:type="spellStart"/>
-            <w:r>
-              <w:rPr>
-                <w:b/>
-              </w:rPr>
-              <w:t>AnimalRenderer</w:t>
-            </w:r>
-            <w:proofErr w:type="spellEnd"/>
-            <w:r>
-              <w:rPr>
-                <w:b/>
-              </w:rPr>
-              <w:t xml:space="preserve"> </w:t>
-            </w:r>
-            <w:proofErr w:type="gramStart"/>
-            <w:r>
-              <w:rPr>
-                <w:b/>
-              </w:rPr>
-              <w:t>que Implementa</w:t>
-            </w:r>
-            <w:proofErr w:type="gramEnd"/>
-            <w:r>
-              <w:rPr>
-                <w:b/>
-              </w:rPr>
-              <w:t xml:space="preserve"> a interface </w:t>
-            </w:r>
-            <w:proofErr w:type="spellStart"/>
-            <w:r>
-              <w:rPr>
-                <w:b/>
-              </w:rPr>
-              <w:t>ListCellRenderer</w:t>
-            </w:r>
-            <w:proofErr w:type="spellEnd"/>
-            <w:r>
-              <w:rPr>
-                <w:b/>
-              </w:rPr>
-              <w:t>.</w:t>
-            </w:r>
           </w:p>
         </w:tc>
       </w:tr>
@@ -2211,12 +2077,6 @@
                 <w:b/>
               </w:rPr>
             </w:pPr>
-            <w:r>
-              <w:rPr>
-                <w:b/>
-              </w:rPr>
-              <w:t>Modificação dos formulários de cadastro de Candidato e Animal.</w:t>
-            </w:r>
           </w:p>
         </w:tc>
       </w:tr>
@@ -2316,7 +2176,34 @@
           <w:sz w:val="24"/>
           <w:szCs w:val="24"/>
         </w:rPr>
-        <w:t>REUNIÃO IV (28/10)</w:t>
+        <w:t>REUNIÃO IV (04</w:t>
+      </w:r>
+      <w:r>
+        <w:rPr>
+          <w:b/>
+          <w:color w:val="5B9BD5"/>
+          <w:sz w:val="24"/>
+          <w:szCs w:val="24"/>
+        </w:rPr>
+        <w:t>/1</w:t>
+      </w:r>
+      <w:r>
+        <w:rPr>
+          <w:b/>
+          <w:color w:val="5B9BD5"/>
+          <w:sz w:val="24"/>
+          <w:szCs w:val="24"/>
+        </w:rPr>
+        <w:t>1</w:t>
+      </w:r>
+      <w:r>
+        <w:rPr>
+          <w:b/>
+          <w:color w:val="5B9BD5"/>
+          <w:sz w:val="24"/>
+          <w:szCs w:val="24"/>
+        </w:rPr>
+        <w:t>)</w:t>
       </w:r>
     </w:p>
     <w:p>
@@ -2487,22 +2374,22 @@
               <w:rPr>
                 <w:b/>
               </w:rPr>
-              <w:t xml:space="preserve">Criado </w:t>
+              <w:t>Atualização</w:t>
+            </w:r>
+            <w:r>
+              <w:rPr>
+                <w:b/>
+              </w:rPr>
+              <w:t xml:space="preserve"> Classes </w:t>
             </w:r>
             <w:proofErr w:type="spellStart"/>
             <w:r>
               <w:rPr>
                 <w:b/>
               </w:rPr>
-              <w:t>controller</w:t>
+              <w:t>View</w:t>
             </w:r>
             <w:proofErr w:type="spellEnd"/>
-            <w:r>
-              <w:rPr>
-                <w:b/>
-              </w:rPr>
-              <w:t xml:space="preserve"> formulário de adoção</w:t>
-            </w:r>
           </w:p>
         </w:tc>
       </w:tr>
@@ -2573,22 +2460,16 @@
               <w:rPr>
                 <w:b/>
               </w:rPr>
-              <w:t xml:space="preserve">Criar </w:t>
+              <w:t xml:space="preserve">Atualizar Classes </w:t>
             </w:r>
             <w:proofErr w:type="spellStart"/>
             <w:r>
               <w:rPr>
                 <w:b/>
               </w:rPr>
-              <w:t>view</w:t>
+              <w:t>Model</w:t>
             </w:r>
             <w:proofErr w:type="spellEnd"/>
-            <w:r>
-              <w:rPr>
-                <w:b/>
-              </w:rPr>
-              <w:t xml:space="preserve"> processo de adoção</w:t>
-            </w:r>
           </w:p>
         </w:tc>
       </w:tr>
@@ -2804,7 +2685,6 @@
                 <w:sz w:val="24"/>
                 <w:szCs w:val="24"/>
               </w:rPr>
-              <w:lastRenderedPageBreak/>
               <w:t>O que foi feito?</w:t>
             </w:r>
           </w:p>
@@ -2837,12 +2717,6 @@
                 <w:b/>
               </w:rPr>
             </w:pPr>
-            <w:r>
-              <w:rPr>
-                <w:b/>
-              </w:rPr>
-              <w:t>Modifiquei o formulário de candidato e animal que obtinha atributos não dependentes.</w:t>
-            </w:r>
           </w:p>
         </w:tc>
       </w:tr>
@@ -2909,12 +2783,6 @@
                 <w:b/>
               </w:rPr>
             </w:pPr>
-            <w:r>
-              <w:rPr>
-                <w:b/>
-              </w:rPr>
-              <w:t>Modificar a Tela de Visualização de Adoções</w:t>
-            </w:r>
           </w:p>
         </w:tc>
       </w:tr>
@@ -2949,6 +2817,7 @@
                 <w:sz w:val="24"/>
                 <w:szCs w:val="24"/>
               </w:rPr>
+              <w:lastRenderedPageBreak/>
               <w:t>Quais as dificuldades Encontradas?</w:t>
             </w:r>
           </w:p>
@@ -3014,7 +2883,34 @@
           <w:sz w:val="24"/>
           <w:szCs w:val="24"/>
         </w:rPr>
-        <w:t>REUNIÃO V (29/10)</w:t>
+        <w:t>REUNIÃO V (05</w:t>
+      </w:r>
+      <w:r>
+        <w:rPr>
+          <w:b/>
+          <w:color w:val="5B9BD5"/>
+          <w:sz w:val="24"/>
+          <w:szCs w:val="24"/>
+        </w:rPr>
+        <w:t>/1</w:t>
+      </w:r>
+      <w:r>
+        <w:rPr>
+          <w:b/>
+          <w:color w:val="5B9BD5"/>
+          <w:sz w:val="24"/>
+          <w:szCs w:val="24"/>
+        </w:rPr>
+        <w:t>1</w:t>
+      </w:r>
+      <w:r>
+        <w:rPr>
+          <w:b/>
+          <w:color w:val="5B9BD5"/>
+          <w:sz w:val="24"/>
+          <w:szCs w:val="24"/>
+        </w:rPr>
+        <w:t>)</w:t>
       </w:r>
     </w:p>
     <w:p>
@@ -3185,22 +3081,22 @@
               <w:rPr>
                 <w:b/>
               </w:rPr>
-              <w:t xml:space="preserve">Criado </w:t>
+              <w:t>Atualização</w:t>
+            </w:r>
+            <w:r>
+              <w:rPr>
+                <w:b/>
+              </w:rPr>
+              <w:t xml:space="preserve"> Classes </w:t>
             </w:r>
             <w:proofErr w:type="spellStart"/>
             <w:r>
               <w:rPr>
                 <w:b/>
               </w:rPr>
-              <w:t>view</w:t>
+              <w:t>Model</w:t>
             </w:r>
             <w:proofErr w:type="spellEnd"/>
-            <w:r>
-              <w:rPr>
-                <w:b/>
-              </w:rPr>
-              <w:t xml:space="preserve"> processo de adoção</w:t>
-            </w:r>
           </w:p>
         </w:tc>
       </w:tr>
@@ -3271,22 +3167,28 @@
               <w:rPr>
                 <w:b/>
               </w:rPr>
-              <w:t xml:space="preserve">Criar </w:t>
+              <w:t>Atualiza</w:t>
+            </w:r>
+            <w:r>
+              <w:rPr>
+                <w:b/>
+              </w:rPr>
+              <w:t>r</w:t>
+            </w:r>
+            <w:r>
+              <w:rPr>
+                <w:b/>
+              </w:rPr>
+              <w:t xml:space="preserve"> Classes </w:t>
             </w:r>
             <w:proofErr w:type="spellStart"/>
             <w:r>
               <w:rPr>
                 <w:b/>
               </w:rPr>
-              <w:t>controller</w:t>
+              <w:t>Controller</w:t>
             </w:r>
             <w:proofErr w:type="spellEnd"/>
-            <w:r>
-              <w:rPr>
-                <w:b/>
-              </w:rPr>
-              <w:t xml:space="preserve"> processo de adoção</w:t>
-            </w:r>
           </w:p>
         </w:tc>
       </w:tr>
@@ -3534,12 +3436,6 @@
                 <w:b/>
               </w:rPr>
             </w:pPr>
-            <w:r>
-              <w:rPr>
-                <w:b/>
-              </w:rPr>
-              <w:t>Modificação na Visualização dos Pedidos de adoções.</w:t>
-            </w:r>
           </w:p>
         </w:tc>
       </w:tr>
@@ -3606,26 +3502,6 @@
                 <w:b/>
               </w:rPr>
             </w:pPr>
-            <w:r>
-              <w:rPr>
-                <w:b/>
-              </w:rPr>
-              <w:t xml:space="preserve">Implementar o </w:t>
-            </w:r>
-            <w:proofErr w:type="spellStart"/>
-            <w:r>
-              <w:rPr>
-                <w:b/>
-              </w:rPr>
-              <w:t>JFileChooser</w:t>
-            </w:r>
-            <w:proofErr w:type="spellEnd"/>
-            <w:r>
-              <w:rPr>
-                <w:b/>
-              </w:rPr>
-              <w:t xml:space="preserve"> para selecionar foto do Animal.</w:t>
-            </w:r>
           </w:p>
         </w:tc>
       </w:tr>
@@ -3692,12 +3568,6 @@
                 <w:b/>
               </w:rPr>
             </w:pPr>
-            <w:r>
-              <w:rPr>
-                <w:b/>
-              </w:rPr>
-              <w:t>Pouca Experiência com Arquivos.</w:t>
-            </w:r>
           </w:p>
         </w:tc>
       </w:tr>
@@ -3725,7 +3595,43 @@
           <w:sz w:val="24"/>
           <w:szCs w:val="24"/>
         </w:rPr>
-        <w:t>REUNIÃO VI (30/10)</w:t>
+        <w:t>REUNIÃO VI (0</w:t>
+      </w:r>
+      <w:r>
+        <w:rPr>
+          <w:b/>
+          <w:color w:val="5B9BD5"/>
+          <w:sz w:val="24"/>
+          <w:szCs w:val="24"/>
+        </w:rPr>
+        <w:t>6</w:t>
+      </w:r>
+      <w:r>
+        <w:rPr>
+          <w:b/>
+          <w:color w:val="5B9BD5"/>
+          <w:sz w:val="24"/>
+          <w:szCs w:val="24"/>
+        </w:rPr>
+        <w:t>/1</w:t>
+      </w:r>
+      <w:r>
+        <w:rPr>
+          <w:b/>
+          <w:color w:val="5B9BD5"/>
+          <w:sz w:val="24"/>
+          <w:szCs w:val="24"/>
+        </w:rPr>
+        <w:t>1</w:t>
+      </w:r>
+      <w:r>
+        <w:rPr>
+          <w:b/>
+          <w:color w:val="5B9BD5"/>
+          <w:sz w:val="24"/>
+          <w:szCs w:val="24"/>
+        </w:rPr>
+        <w:t>)</w:t>
       </w:r>
     </w:p>
     <w:p>
@@ -3896,22 +3802,16 @@
               <w:rPr>
                 <w:b/>
               </w:rPr>
-              <w:t xml:space="preserve">Criado </w:t>
+              <w:t xml:space="preserve">Atualização Classes </w:t>
             </w:r>
             <w:proofErr w:type="spellStart"/>
             <w:r>
               <w:rPr>
                 <w:b/>
               </w:rPr>
-              <w:t>controller</w:t>
+              <w:t>Controller</w:t>
             </w:r>
             <w:proofErr w:type="spellEnd"/>
-            <w:r>
-              <w:rPr>
-                <w:b/>
-              </w:rPr>
-              <w:t xml:space="preserve"> processo de adoção</w:t>
-            </w:r>
           </w:p>
         </w:tc>
       </w:tr>
@@ -3982,21 +3882,7 @@
               <w:rPr>
                 <w:b/>
               </w:rPr>
-              <w:t xml:space="preserve">Criar </w:t>
-            </w:r>
-            <w:proofErr w:type="spellStart"/>
-            <w:r>
-              <w:rPr>
-                <w:b/>
-              </w:rPr>
-              <w:t>view</w:t>
-            </w:r>
-            <w:proofErr w:type="spellEnd"/>
-            <w:r>
-              <w:rPr>
-                <w:b/>
-              </w:rPr>
-              <w:t xml:space="preserve"> de detalhes da adoção</w:t>
+              <w:t>Atualizar Relacionamentos entre Classes</w:t>
             </w:r>
           </w:p>
         </w:tc>
@@ -4213,7 +4099,6 @@
                 <w:sz w:val="24"/>
                 <w:szCs w:val="24"/>
               </w:rPr>
-              <w:lastRenderedPageBreak/>
               <w:t>O que foi feito?</w:t>
             </w:r>
           </w:p>
@@ -4246,26 +4131,6 @@
                 <w:b/>
               </w:rPr>
             </w:pPr>
-            <w:r>
-              <w:rPr>
-                <w:b/>
-              </w:rPr>
-              <w:t xml:space="preserve">Implementação do método </w:t>
-            </w:r>
-            <w:proofErr w:type="gramStart"/>
-            <w:r>
-              <w:rPr>
-                <w:b/>
-              </w:rPr>
-              <w:t>de Selecionar</w:t>
-            </w:r>
-            <w:proofErr w:type="gramEnd"/>
-            <w:r>
-              <w:rPr>
-                <w:b/>
-              </w:rPr>
-              <w:t xml:space="preserve"> arquivo.</w:t>
-            </w:r>
           </w:p>
         </w:tc>
       </w:tr>
@@ -4332,12 +4197,6 @@
                 <w:b/>
               </w:rPr>
             </w:pPr>
-            <w:r>
-              <w:rPr>
-                <w:b/>
-              </w:rPr>
-              <w:t>Implementação de um método para renomear o arquivo que foi selecionado.</w:t>
-            </w:r>
           </w:p>
         </w:tc>
       </w:tr>
@@ -4372,7 +4231,17 @@
                 <w:sz w:val="24"/>
                 <w:szCs w:val="24"/>
               </w:rPr>
-              <w:t>Quais as dificuldades Encontradas?</w:t>
+              <w:t xml:space="preserve">Quais as dificuldades </w:t>
+            </w:r>
+            <w:r>
+              <w:rPr>
+                <w:b/>
+                <w:color w:val="5B9BD5"/>
+                <w:sz w:val="24"/>
+                <w:szCs w:val="24"/>
+              </w:rPr>
+              <w:lastRenderedPageBreak/>
+              <w:t>Encontradas?</w:t>
             </w:r>
           </w:p>
         </w:tc>
@@ -4404,12 +4273,6 @@
                 <w:b/>
               </w:rPr>
             </w:pPr>
-            <w:r>
-              <w:rPr>
-                <w:b/>
-              </w:rPr>
-              <w:t>Pouca Experiência com arquivos.</w:t>
-            </w:r>
           </w:p>
         </w:tc>
       </w:tr>
@@ -4437,7 +4300,43 @@
           <w:sz w:val="24"/>
           <w:szCs w:val="24"/>
         </w:rPr>
-        <w:t>REUNIÃO VII (31/10)</w:t>
+        <w:t>REUNIÃO VII (</w:t>
+      </w:r>
+      <w:r>
+        <w:rPr>
+          <w:b/>
+          <w:color w:val="5B9BD5"/>
+          <w:sz w:val="24"/>
+          <w:szCs w:val="24"/>
+        </w:rPr>
+        <w:t>07</w:t>
+      </w:r>
+      <w:r>
+        <w:rPr>
+          <w:b/>
+          <w:color w:val="5B9BD5"/>
+          <w:sz w:val="24"/>
+          <w:szCs w:val="24"/>
+        </w:rPr>
+        <w:t>/1</w:t>
+      </w:r>
+      <w:r>
+        <w:rPr>
+          <w:b/>
+          <w:color w:val="5B9BD5"/>
+          <w:sz w:val="24"/>
+          <w:szCs w:val="24"/>
+        </w:rPr>
+        <w:t>1</w:t>
+      </w:r>
+      <w:r>
+        <w:rPr>
+          <w:b/>
+          <w:color w:val="5B9BD5"/>
+          <w:sz w:val="24"/>
+          <w:szCs w:val="24"/>
+        </w:rPr>
+        <w:t>)</w:t>
       </w:r>
     </w:p>
     <w:p>
@@ -4608,21 +4507,13 @@
               <w:rPr>
                 <w:b/>
               </w:rPr>
-              <w:t xml:space="preserve">Criar </w:t>
-            </w:r>
-            <w:proofErr w:type="spellStart"/>
-            <w:r>
-              <w:rPr>
-                <w:b/>
-              </w:rPr>
-              <w:t>view</w:t>
-            </w:r>
-            <w:proofErr w:type="spellEnd"/>
-            <w:r>
-              <w:rPr>
-                <w:b/>
-              </w:rPr>
-              <w:t xml:space="preserve"> de detalhes da adoção</w:t>
+              <w:t>Atualização</w:t>
+            </w:r>
+            <w:r>
+              <w:rPr>
+                <w:b/>
+              </w:rPr>
+              <w:t xml:space="preserve"> Relacionamentos entre Classes</w:t>
             </w:r>
           </w:p>
         </w:tc>
@@ -4694,7 +4585,7 @@
               <w:rPr>
                 <w:b/>
               </w:rPr>
-              <w:t>Início Sprint-8</w:t>
+              <w:t>Retrospectiva</w:t>
             </w:r>
           </w:p>
         </w:tc>
@@ -4943,20 +4834,6 @@
                 <w:b/>
               </w:rPr>
             </w:pPr>
-            <w:r>
-              <w:rPr>
-                <w:b/>
-              </w:rPr>
-              <w:t>Implementação de Método para a</w:t>
-            </w:r>
-            <w:bookmarkStart w:id="0" w:name="_GoBack"/>
-            <w:bookmarkEnd w:id="0"/>
-            <w:r>
-              <w:rPr>
-                <w:b/>
-              </w:rPr>
-              <w:t xml:space="preserve"> renomeação dos arquivos</w:t>
-            </w:r>
           </w:p>
         </w:tc>
       </w:tr>
@@ -5023,12 +4900,6 @@
                 <w:b/>
               </w:rPr>
             </w:pPr>
-            <w:r>
-              <w:rPr>
-                <w:b/>
-              </w:rPr>
-              <w:t>Implementação do Método para cópia do arquivo após seleção e renomeação do mesmo</w:t>
-            </w:r>
           </w:p>
         </w:tc>
       </w:tr>
@@ -5120,6 +4991,8 @@
           <w:b/>
         </w:rPr>
       </w:pPr>
+      <w:bookmarkStart w:id="0" w:name="_GoBack"/>
+      <w:bookmarkEnd w:id="0"/>
     </w:p>
     <w:sectPr>
       <w:pgSz w:w="11906" w:h="16838"/>

</xml_diff>